<commit_message>
add report file for topic 02
</commit_message>
<xml_diff>
--- a/TP-KB-231-Oleksandr-Kozachok-Ipr.docx
+++ b/TP-KB-231-Oleksandr-Kozachok-Ipr.docx
@@ -36,29 +36,21 @@
       </w:pPr>
     </w:p>
     <w:p>
-      <w:pPr>
-        <w:rPr>
-          <w:lang w:val="ru-RU"/>
-        </w:rPr>
-      </w:pPr>
+      <w:r>
+        <w:t>f</w:t>
+      </w:r>
     </w:p>
     <w:p>
       <w:pPr>
         <w:jc w:val="right"/>
+      </w:pPr>
+      <w:r>
         <w:rPr>
           <w:lang w:val="uk-UA"/>
         </w:rPr>
-      </w:pPr>
-      <w:r>
-        <w:rPr>
-          <w:lang w:val="uk-UA"/>
-        </w:rPr>
         <w:t>Звіт до Теми №</w:t>
       </w:r>
       <w:r>
-        <w:rPr>
-          <w:lang w:val="uk-UA"/>
-        </w:rPr>
         <w:t>2</w:t>
       </w:r>
     </w:p>
@@ -79,32 +71,35 @@
     <w:p>
       <w:pPr>
         <w:rPr>
+          <w:lang w:val="ru-RU"/>
+        </w:rPr>
+      </w:pPr>
+      <w:r>
+        <w:rPr>
           <w:lang w:val="uk-UA"/>
         </w:rPr>
-      </w:pPr>
+        <w:t xml:space="preserve">Під час виконання практичного завдання до Теми </w:t>
+      </w:r>
       <w:r>
         <w:rPr>
           <w:lang w:val="uk-UA"/>
         </w:rPr>
-        <w:t xml:space="preserve">Під час виконання практичного завдання до Теми </w:t>
+        <w:t>№</w:t>
       </w:r>
       <w:r>
         <w:rPr>
           <w:lang w:val="uk-UA"/>
         </w:rPr>
-        <w:t>№</w:t>
+        <w:t>2</w:t>
       </w:r>
       <w:r>
         <w:rPr>
           <w:lang w:val="uk-UA"/>
         </w:rPr>
-        <w:t>2</w:t>
-      </w:r>
-      <w:r>
-        <w:rPr>
-          <w:lang w:val="uk-UA"/>
-        </w:rPr>
         <w:t xml:space="preserve"> було надано варіанти рішення до наступних задач:</w:t>
+      </w:r>
+      <w:r>
+        <w:t>f</w:t>
       </w:r>
     </w:p>
     <w:p>
@@ -174,35 +169,23 @@
               <w:ind w:firstLine="0"/>
             </w:pPr>
             <w:r>
-              <w:t xml:space="preserve">def </w:t>
-            </w:r>
-            <w:proofErr w:type="gramStart"/>
-            <w:r>
-              <w:t>discriminant(</w:t>
-            </w:r>
-            <w:proofErr w:type="gramEnd"/>
-            <w:r>
-              <w:t xml:space="preserve">a, b, c): # </w:t>
-            </w:r>
-            <w:proofErr w:type="spellStart"/>
+              <w:t xml:space="preserve">def discriminant(a, b, c): # </w:t>
+            </w:r>
             <w:r>
               <w:rPr>
                 <w:lang w:val="ru-RU"/>
               </w:rPr>
               <w:t>Пошук</w:t>
             </w:r>
-            <w:proofErr w:type="spellEnd"/>
             <w:r>
               <w:t xml:space="preserve"> </w:t>
             </w:r>
-            <w:proofErr w:type="spellStart"/>
             <w:r>
               <w:rPr>
                 <w:lang w:val="ru-RU"/>
               </w:rPr>
               <w:t>дискримінанта</w:t>
             </w:r>
-            <w:proofErr w:type="spellEnd"/>
           </w:p>
           <w:p>
             <w:pPr>
@@ -222,15 +205,7 @@
               <w:ind w:firstLine="0"/>
             </w:pPr>
             <w:r>
-              <w:t xml:space="preserve">def </w:t>
-            </w:r>
-            <w:proofErr w:type="gramStart"/>
-            <w:r>
-              <w:t>quadratic(</w:t>
-            </w:r>
-            <w:proofErr w:type="gramEnd"/>
-            <w:r>
-              <w:t>a, b, c):</w:t>
+              <w:t>def quadratic(a, b, c):</w:t>
             </w:r>
           </w:p>
           <w:p>
@@ -238,15 +213,7 @@
               <w:ind w:firstLine="0"/>
             </w:pPr>
             <w:r>
-              <w:t xml:space="preserve">    D = </w:t>
-            </w:r>
-            <w:proofErr w:type="gramStart"/>
-            <w:r>
-              <w:t>discriminant(</w:t>
-            </w:r>
-            <w:proofErr w:type="gramEnd"/>
-            <w:r>
-              <w:t xml:space="preserve">a, b, c) </w:t>
+              <w:t xml:space="preserve">    D = discriminant(a, b, c) </w:t>
             </w:r>
           </w:p>
           <w:p>
@@ -267,380 +234,149 @@
             <w:r>
               <w:t xml:space="preserve">    </w:t>
             </w:r>
-            <w:proofErr w:type="spellStart"/>
-            <w:r>
-              <w:rPr>
-                <w:lang w:val="ru-RU"/>
-              </w:rPr>
-              <w:t>if</w:t>
-            </w:r>
-            <w:proofErr w:type="spellEnd"/>
-            <w:r>
-              <w:rPr>
-                <w:lang w:val="ru-RU"/>
-              </w:rPr>
+            <w:r>
+              <w:rPr>
+                <w:lang w:val="ru-RU"/>
+              </w:rPr>
+              <w:t>if D &gt; 0: # Якщо дискримінант більше 0, то має два кореня</w:t>
+            </w:r>
+          </w:p>
+          <w:p>
+            <w:pPr>
+              <w:ind w:firstLine="0"/>
+            </w:pPr>
+            <w:r>
+              <w:rPr>
+                <w:lang w:val="ru-RU"/>
+              </w:rPr>
+              <w:t xml:space="preserve">        </w:t>
+            </w:r>
+            <w:r>
+              <w:t>x1 = (-b + sqrt(D)) / (2*a)</w:t>
+            </w:r>
+          </w:p>
+          <w:p>
+            <w:pPr>
+              <w:ind w:firstLine="0"/>
+            </w:pPr>
+            <w:r>
+              <w:t>        x2 = (-b - sqrt(D)) / (2*a)</w:t>
+            </w:r>
+          </w:p>
+          <w:p>
+            <w:pPr>
+              <w:ind w:firstLine="0"/>
+              <w:rPr>
+                <w:lang w:val="ru-RU"/>
+              </w:rPr>
+            </w:pPr>
+            <w:r>
+              <w:t xml:space="preserve">        </w:t>
+            </w:r>
+            <w:r>
+              <w:rPr>
+                <w:lang w:val="ru-RU"/>
+              </w:rPr>
+              <w:t>return x1, x2</w:t>
+            </w:r>
+          </w:p>
+          <w:p>
+            <w:pPr>
+              <w:ind w:firstLine="0"/>
+              <w:rPr>
+                <w:lang w:val="ru-RU"/>
+              </w:rPr>
+            </w:pPr>
+            <w:r>
+              <w:rPr>
+                <w:lang w:val="ru-RU"/>
+              </w:rPr>
+              <w:lastRenderedPageBreak/>
+              <w:t>    elif D == 0: # Якщо дискримінант == 0, то має один корень</w:t>
+            </w:r>
+          </w:p>
+          <w:p>
+            <w:pPr>
+              <w:ind w:firstLine="0"/>
+            </w:pPr>
+            <w:r>
+              <w:rPr>
+                <w:lang w:val="ru-RU"/>
+              </w:rPr>
+              <w:t xml:space="preserve">        </w:t>
+            </w:r>
+            <w:r>
+              <w:t>x = -b / (2 * a)</w:t>
+            </w:r>
+          </w:p>
+          <w:p>
+            <w:pPr>
+              <w:ind w:firstLine="0"/>
+            </w:pPr>
+            <w:r>
+              <w:t>        return x, x</w:t>
+            </w:r>
+          </w:p>
+          <w:p>
+            <w:pPr>
+              <w:ind w:firstLine="0"/>
+              <w:rPr>
+                <w:lang w:val="ru-RU"/>
+              </w:rPr>
+            </w:pPr>
+            <w:r>
+              <w:t xml:space="preserve">    </w:t>
+            </w:r>
+            <w:r>
+              <w:rPr>
+                <w:lang w:val="ru-RU"/>
+              </w:rPr>
+              <w:t>else: # Якщо дискримінант &lt; 0, то немає коренів</w:t>
+            </w:r>
+          </w:p>
+          <w:p>
+            <w:pPr>
+              <w:ind w:firstLine="0"/>
+            </w:pPr>
+            <w:r>
+              <w:rPr>
+                <w:lang w:val="ru-RU"/>
+              </w:rPr>
+              <w:t xml:space="preserve">        </w:t>
+            </w:r>
+            <w:r>
+              <w:t>return "</w:t>
+            </w:r>
+            <w:r>
+              <w:rPr>
+                <w:lang w:val="ru-RU"/>
+              </w:rPr>
+              <w:t>Коренів</w:t>
+            </w:r>
+            <w:r>
               <w:t xml:space="preserve"> </w:t>
             </w:r>
-            <w:proofErr w:type="gramStart"/>
-            <w:r>
-              <w:rPr>
-                <w:lang w:val="ru-RU"/>
-              </w:rPr>
-              <w:t>D &gt;</w:t>
-            </w:r>
-            <w:proofErr w:type="gramEnd"/>
-            <w:r>
-              <w:rPr>
-                <w:lang w:val="ru-RU"/>
-              </w:rPr>
-              <w:t xml:space="preserve"> 0: # </w:t>
-            </w:r>
-            <w:proofErr w:type="spellStart"/>
-            <w:r>
-              <w:rPr>
-                <w:lang w:val="ru-RU"/>
-              </w:rPr>
-              <w:t>Якщо</w:t>
-            </w:r>
-            <w:proofErr w:type="spellEnd"/>
-            <w:r>
-              <w:rPr>
-                <w:lang w:val="ru-RU"/>
-              </w:rPr>
-              <w:t xml:space="preserve"> </w:t>
-            </w:r>
-            <w:proofErr w:type="spellStart"/>
-            <w:r>
-              <w:rPr>
-                <w:lang w:val="ru-RU"/>
-              </w:rPr>
-              <w:t>дискримінант</w:t>
-            </w:r>
-            <w:proofErr w:type="spellEnd"/>
-            <w:r>
-              <w:rPr>
-                <w:lang w:val="ru-RU"/>
-              </w:rPr>
-              <w:t xml:space="preserve"> </w:t>
-            </w:r>
-            <w:proofErr w:type="spellStart"/>
-            <w:r>
-              <w:rPr>
-                <w:lang w:val="ru-RU"/>
-              </w:rPr>
-              <w:t>більше</w:t>
-            </w:r>
-            <w:proofErr w:type="spellEnd"/>
-            <w:r>
-              <w:rPr>
-                <w:lang w:val="ru-RU"/>
-              </w:rPr>
-              <w:t xml:space="preserve"> 0, то </w:t>
-            </w:r>
-            <w:proofErr w:type="spellStart"/>
-            <w:r>
-              <w:rPr>
-                <w:lang w:val="ru-RU"/>
-              </w:rPr>
-              <w:t>має</w:t>
-            </w:r>
-            <w:proofErr w:type="spellEnd"/>
-            <w:r>
-              <w:rPr>
-                <w:lang w:val="ru-RU"/>
-              </w:rPr>
-              <w:t xml:space="preserve"> два </w:t>
-            </w:r>
-            <w:proofErr w:type="spellStart"/>
-            <w:r>
-              <w:rPr>
-                <w:lang w:val="ru-RU"/>
-              </w:rPr>
-              <w:t>кореня</w:t>
-            </w:r>
-            <w:proofErr w:type="spellEnd"/>
+            <w:r>
+              <w:rPr>
+                <w:lang w:val="ru-RU"/>
+              </w:rPr>
+              <w:t>немає</w:t>
+            </w:r>
+            <w:r>
+              <w:t>"</w:t>
+            </w:r>
           </w:p>
           <w:p>
             <w:pPr>
               <w:ind w:firstLine="0"/>
             </w:pPr>
-            <w:r>
-              <w:rPr>
-                <w:lang w:val="ru-RU"/>
-              </w:rPr>
-              <w:t xml:space="preserve">        </w:t>
-            </w:r>
-            <w:r>
-              <w:t>x1 = (-b + sqrt(D)) / (2*a)</w:t>
-            </w:r>
           </w:p>
           <w:p>
             <w:pPr>
               <w:ind w:firstLine="0"/>
             </w:pPr>
             <w:r>
-              <w:t>        x2 = (-b - sqrt(D)) / (2*a)</w:t>
-            </w:r>
-          </w:p>
-          <w:p>
-            <w:pPr>
-              <w:ind w:firstLine="0"/>
-              <w:rPr>
-                <w:lang w:val="ru-RU"/>
-              </w:rPr>
-            </w:pPr>
-            <w:r>
-              <w:t xml:space="preserve">        </w:t>
-            </w:r>
-            <w:proofErr w:type="spellStart"/>
-            <w:r>
-              <w:rPr>
-                <w:lang w:val="ru-RU"/>
-              </w:rPr>
-              <w:t>return</w:t>
-            </w:r>
-            <w:proofErr w:type="spellEnd"/>
-            <w:r>
-              <w:rPr>
-                <w:lang w:val="ru-RU"/>
-              </w:rPr>
-              <w:t xml:space="preserve"> x1, x2</w:t>
-            </w:r>
-          </w:p>
-          <w:p>
-            <w:pPr>
-              <w:ind w:firstLine="0"/>
-              <w:rPr>
-                <w:lang w:val="ru-RU"/>
-              </w:rPr>
-            </w:pPr>
-            <w:r>
-              <w:rPr>
-                <w:lang w:val="ru-RU"/>
-              </w:rPr>
-              <w:lastRenderedPageBreak/>
-              <w:t xml:space="preserve">    </w:t>
-            </w:r>
-            <w:proofErr w:type="spellStart"/>
-            <w:r>
-              <w:rPr>
-                <w:lang w:val="ru-RU"/>
-              </w:rPr>
-              <w:t>elif</w:t>
-            </w:r>
-            <w:proofErr w:type="spellEnd"/>
-            <w:r>
-              <w:rPr>
-                <w:lang w:val="ru-RU"/>
-              </w:rPr>
-              <w:t xml:space="preserve"> D == 0: # </w:t>
-            </w:r>
-            <w:proofErr w:type="spellStart"/>
-            <w:r>
-              <w:rPr>
-                <w:lang w:val="ru-RU"/>
-              </w:rPr>
-              <w:t>Якщо</w:t>
-            </w:r>
-            <w:proofErr w:type="spellEnd"/>
-            <w:r>
-              <w:rPr>
-                <w:lang w:val="ru-RU"/>
-              </w:rPr>
-              <w:t xml:space="preserve"> </w:t>
-            </w:r>
-            <w:proofErr w:type="spellStart"/>
-            <w:r>
-              <w:rPr>
-                <w:lang w:val="ru-RU"/>
-              </w:rPr>
-              <w:t>дискримінант</w:t>
-            </w:r>
-            <w:proofErr w:type="spellEnd"/>
-            <w:r>
-              <w:rPr>
-                <w:lang w:val="ru-RU"/>
-              </w:rPr>
-              <w:t xml:space="preserve"> == 0, то </w:t>
-            </w:r>
-            <w:proofErr w:type="spellStart"/>
-            <w:r>
-              <w:rPr>
-                <w:lang w:val="ru-RU"/>
-              </w:rPr>
-              <w:t>має</w:t>
-            </w:r>
-            <w:proofErr w:type="spellEnd"/>
-            <w:r>
-              <w:rPr>
-                <w:lang w:val="ru-RU"/>
-              </w:rPr>
-              <w:t xml:space="preserve"> один корень</w:t>
-            </w:r>
-          </w:p>
-          <w:p>
-            <w:pPr>
-              <w:ind w:firstLine="0"/>
-            </w:pPr>
-            <w:r>
-              <w:rPr>
-                <w:lang w:val="ru-RU"/>
-              </w:rPr>
-              <w:t xml:space="preserve">        </w:t>
-            </w:r>
-            <w:r>
-              <w:t>x = -b / (2 * a)</w:t>
-            </w:r>
-          </w:p>
-          <w:p>
-            <w:pPr>
-              <w:ind w:firstLine="0"/>
-            </w:pPr>
-            <w:r>
-              <w:t>        return x, x</w:t>
-            </w:r>
-          </w:p>
-          <w:p>
-            <w:pPr>
-              <w:ind w:firstLine="0"/>
-              <w:rPr>
-                <w:lang w:val="ru-RU"/>
-              </w:rPr>
-            </w:pPr>
-            <w:r>
-              <w:t xml:space="preserve">    </w:t>
-            </w:r>
-            <w:proofErr w:type="spellStart"/>
-            <w:r>
-              <w:rPr>
-                <w:lang w:val="ru-RU"/>
-              </w:rPr>
-              <w:t>else</w:t>
-            </w:r>
-            <w:proofErr w:type="spellEnd"/>
-            <w:r>
-              <w:rPr>
-                <w:lang w:val="ru-RU"/>
-              </w:rPr>
-              <w:t xml:space="preserve">: # </w:t>
-            </w:r>
-            <w:proofErr w:type="spellStart"/>
-            <w:r>
-              <w:rPr>
-                <w:lang w:val="ru-RU"/>
-              </w:rPr>
-              <w:t>Якщо</w:t>
-            </w:r>
-            <w:proofErr w:type="spellEnd"/>
-            <w:r>
-              <w:rPr>
-                <w:lang w:val="ru-RU"/>
-              </w:rPr>
-              <w:t xml:space="preserve"> </w:t>
-            </w:r>
-            <w:proofErr w:type="spellStart"/>
-            <w:r>
-              <w:rPr>
-                <w:lang w:val="ru-RU"/>
-              </w:rPr>
-              <w:t>дискримінант</w:t>
-            </w:r>
-            <w:proofErr w:type="spellEnd"/>
-            <w:r>
-              <w:rPr>
-                <w:lang w:val="ru-RU"/>
-              </w:rPr>
-              <w:t xml:space="preserve"> </w:t>
-            </w:r>
-            <w:proofErr w:type="gramStart"/>
-            <w:r>
-              <w:rPr>
-                <w:lang w:val="ru-RU"/>
-              </w:rPr>
-              <w:t>&lt; 0</w:t>
-            </w:r>
-            <w:proofErr w:type="gramEnd"/>
-            <w:r>
-              <w:rPr>
-                <w:lang w:val="ru-RU"/>
-              </w:rPr>
-              <w:t xml:space="preserve">, то </w:t>
-            </w:r>
-            <w:proofErr w:type="spellStart"/>
-            <w:r>
-              <w:rPr>
-                <w:lang w:val="ru-RU"/>
-              </w:rPr>
-              <w:t>немає</w:t>
-            </w:r>
-            <w:proofErr w:type="spellEnd"/>
-            <w:r>
-              <w:rPr>
-                <w:lang w:val="ru-RU"/>
-              </w:rPr>
-              <w:t xml:space="preserve"> </w:t>
-            </w:r>
-            <w:proofErr w:type="spellStart"/>
-            <w:r>
-              <w:rPr>
-                <w:lang w:val="ru-RU"/>
-              </w:rPr>
-              <w:t>коренів</w:t>
-            </w:r>
-            <w:proofErr w:type="spellEnd"/>
-          </w:p>
-          <w:p>
-            <w:pPr>
-              <w:ind w:firstLine="0"/>
-            </w:pPr>
-            <w:r>
-              <w:rPr>
-                <w:lang w:val="ru-RU"/>
-              </w:rPr>
-              <w:t xml:space="preserve">        </w:t>
-            </w:r>
-            <w:r>
-              <w:t>return "</w:t>
-            </w:r>
-            <w:proofErr w:type="spellStart"/>
-            <w:r>
-              <w:rPr>
-                <w:lang w:val="ru-RU"/>
-              </w:rPr>
-              <w:t>Коренів</w:t>
-            </w:r>
-            <w:proofErr w:type="spellEnd"/>
-            <w:r>
-              <w:t xml:space="preserve"> </w:t>
-            </w:r>
-            <w:proofErr w:type="spellStart"/>
-            <w:r>
-              <w:rPr>
-                <w:lang w:val="ru-RU"/>
-              </w:rPr>
-              <w:t>немає</w:t>
-            </w:r>
-            <w:proofErr w:type="spellEnd"/>
-            <w:r>
-              <w:t>"</w:t>
-            </w:r>
-          </w:p>
-          <w:p>
-            <w:pPr>
-              <w:ind w:firstLine="0"/>
-            </w:pPr>
-          </w:p>
-          <w:p>
-            <w:pPr>
-              <w:ind w:firstLine="0"/>
-            </w:pPr>
-            <w:proofErr w:type="gramStart"/>
-            <w:r>
-              <w:t>print(</w:t>
-            </w:r>
-            <w:proofErr w:type="gramEnd"/>
-            <w:r>
-              <w:t>quadratic(-2, 5, 6))</w:t>
+              <w:t>print(quadratic(-2, 5, 6))</w:t>
             </w:r>
           </w:p>
           <w:p>
@@ -679,7 +415,6 @@
         </w:rPr>
         <w:t xml:space="preserve">Посилання на </w:t>
       </w:r>
-      <w:proofErr w:type="spellStart"/>
       <w:r>
         <w:rPr>
           <w:b/>
@@ -687,7 +422,6 @@
         </w:rPr>
         <w:t>github</w:t>
       </w:r>
-      <w:proofErr w:type="spellEnd"/>
       <w:r>
         <w:rPr>
           <w:b/>
@@ -722,16 +456,7 @@
             <w:szCs w:val="20"/>
             <w:lang w:val="ru-RU"/>
           </w:rPr>
-          <w:t>https://github.com/Alexxxxo/TP-KB-231-Oleksandr</w:t>
-        </w:r>
-        <w:r>
-          <w:rPr>
-            <w:rStyle w:val="a5"/>
-            <w:sz w:val="24"/>
-            <w:szCs w:val="20"/>
-            <w:lang w:val="ru-RU"/>
-          </w:rPr>
-          <w:t>-Kozachok/blob/main/topic_02/task1.py</w:t>
+          <w:t>https://github.com/Alexxxxo/TP-KB-231-Oleksandr-Kozachok/blob/main/topic_02/task1.py</w:t>
         </w:r>
       </w:hyperlink>
     </w:p>
@@ -751,7 +476,6 @@
         </w:rPr>
         <w:t xml:space="preserve">Знімок екрану з посилання на </w:t>
       </w:r>
-      <w:proofErr w:type="spellStart"/>
       <w:r>
         <w:rPr>
           <w:b/>
@@ -759,7 +483,6 @@
         </w:rPr>
         <w:t>github</w:t>
       </w:r>
-      <w:proofErr w:type="spellEnd"/>
       <w:r>
         <w:rPr>
           <w:b/>
@@ -777,6 +500,7 @@
       </w:pPr>
       <w:r>
         <w:rPr>
+          <w:noProof/>
           <w:lang w:val="ru-RU"/>
         </w:rPr>
         <w:drawing>
@@ -827,49 +551,7 @@
         <w:rPr>
           <w:lang w:val="ru-RU"/>
         </w:rPr>
-        <w:t xml:space="preserve">Рисунок 1.1 – </w:t>
-      </w:r>
-      <w:proofErr w:type="spellStart"/>
-      <w:r>
-        <w:rPr>
-          <w:lang w:val="ru-RU"/>
-        </w:rPr>
-        <w:t>Знімок</w:t>
-      </w:r>
-      <w:proofErr w:type="spellEnd"/>
-      <w:r>
-        <w:rPr>
-          <w:lang w:val="ru-RU"/>
-        </w:rPr>
-        <w:t xml:space="preserve"> </w:t>
-      </w:r>
-      <w:proofErr w:type="spellStart"/>
-      <w:r>
-        <w:rPr>
-          <w:lang w:val="ru-RU"/>
-        </w:rPr>
-        <w:t>екрану</w:t>
-      </w:r>
-      <w:proofErr w:type="spellEnd"/>
-      <w:r>
-        <w:rPr>
-          <w:lang w:val="ru-RU"/>
-        </w:rPr>
-        <w:t xml:space="preserve"> з </w:t>
-      </w:r>
-      <w:proofErr w:type="spellStart"/>
-      <w:r>
-        <w:rPr>
-          <w:lang w:val="ru-RU"/>
-        </w:rPr>
-        <w:t>посилання</w:t>
-      </w:r>
-      <w:proofErr w:type="spellEnd"/>
-      <w:r>
-        <w:rPr>
-          <w:lang w:val="ru-RU"/>
-        </w:rPr>
-        <w:t xml:space="preserve"> на </w:t>
+        <w:t xml:space="preserve">Рисунок 1.1 – Знімок екрану з посилання на </w:t>
       </w:r>
       <w:r>
         <w:t>GitHub</w:t>
@@ -989,15 +671,7 @@
               <w:ind w:left="720" w:firstLine="0"/>
             </w:pPr>
             <w:r>
-              <w:t xml:space="preserve">def </w:t>
-            </w:r>
-            <w:proofErr w:type="gramStart"/>
-            <w:r>
-              <w:t>add(</w:t>
-            </w:r>
-            <w:proofErr w:type="gramEnd"/>
-            <w:r>
-              <w:t>a, b):</w:t>
+              <w:t>def add(a, b):</w:t>
             </w:r>
           </w:p>
           <w:p>
@@ -1018,15 +692,7 @@
               <w:ind w:left="720" w:firstLine="0"/>
             </w:pPr>
             <w:r>
-              <w:t xml:space="preserve">def </w:t>
-            </w:r>
-            <w:proofErr w:type="gramStart"/>
-            <w:r>
-              <w:t>subtract(</w:t>
-            </w:r>
-            <w:proofErr w:type="gramEnd"/>
-            <w:r>
-              <w:t>a, b):</w:t>
+              <w:t>def subtract(a, b):</w:t>
             </w:r>
           </w:p>
           <w:p>
@@ -1048,15 +714,7 @@
               <w:ind w:left="720" w:firstLine="0"/>
             </w:pPr>
             <w:r>
-              <w:t xml:space="preserve">def </w:t>
-            </w:r>
-            <w:proofErr w:type="gramStart"/>
-            <w:r>
-              <w:t>multiply(</w:t>
-            </w:r>
-            <w:proofErr w:type="gramEnd"/>
-            <w:r>
-              <w:t>a, b):</w:t>
+              <w:t>def multiply(a, b):</w:t>
             </w:r>
           </w:p>
           <w:p>
@@ -1077,31 +735,15 @@
               <w:ind w:left="720" w:firstLine="0"/>
             </w:pPr>
             <w:r>
-              <w:t xml:space="preserve">def </w:t>
-            </w:r>
-            <w:proofErr w:type="gramStart"/>
-            <w:r>
-              <w:t>divide(</w:t>
-            </w:r>
-            <w:proofErr w:type="gramEnd"/>
-            <w:r>
-              <w:t>a, b):</w:t>
-            </w:r>
-          </w:p>
-          <w:p>
-            <w:pPr>
-              <w:ind w:left="720" w:firstLine="0"/>
-            </w:pPr>
-            <w:r>
-              <w:t xml:space="preserve">    if </w:t>
-            </w:r>
-            <w:proofErr w:type="gramStart"/>
-            <w:r>
-              <w:t>b !</w:t>
-            </w:r>
-            <w:proofErr w:type="gramEnd"/>
-            <w:r>
-              <w:t>= 0:</w:t>
+              <w:t>def divide(a, b):</w:t>
+            </w:r>
+          </w:p>
+          <w:p>
+            <w:pPr>
+              <w:ind w:left="720" w:firstLine="0"/>
+            </w:pPr>
+            <w:r>
+              <w:t>    if b != 0:</w:t>
             </w:r>
           </w:p>
           <w:p>
@@ -1145,14 +787,12 @@
             <w:r>
               <w:t xml:space="preserve"> </w:t>
             </w:r>
-            <w:proofErr w:type="spellStart"/>
             <w:r>
               <w:rPr>
                 <w:lang w:val="ru-RU"/>
               </w:rPr>
               <w:t>ділити</w:t>
             </w:r>
-            <w:proofErr w:type="spellEnd"/>
             <w:r>
               <w:t xml:space="preserve"> </w:t>
             </w:r>
@@ -1165,14 +805,12 @@
             <w:r>
               <w:t xml:space="preserve"> </w:t>
             </w:r>
-            <w:proofErr w:type="spellStart"/>
             <w:r>
               <w:rPr>
                 <w:lang w:val="ru-RU"/>
               </w:rPr>
               <w:t>можна</w:t>
             </w:r>
-            <w:proofErr w:type="spellEnd"/>
             <w:r>
               <w:t>"</w:t>
             </w:r>
@@ -1187,15 +825,7 @@
               <w:ind w:left="720" w:firstLine="0"/>
             </w:pPr>
             <w:r>
-              <w:t xml:space="preserve">def </w:t>
-            </w:r>
-            <w:proofErr w:type="spellStart"/>
-            <w:r>
-              <w:t>checkOper</w:t>
-            </w:r>
-            <w:proofErr w:type="spellEnd"/>
-            <w:r>
-              <w:t>(operation):</w:t>
+              <w:t>def checkOper(operation):</w:t>
             </w:r>
           </w:p>
           <w:p>
@@ -1216,15 +846,7 @@
               <w:ind w:left="720" w:firstLine="0"/>
             </w:pPr>
             <w:r>
-              <w:t xml:space="preserve">def </w:t>
-            </w:r>
-            <w:proofErr w:type="gramStart"/>
-            <w:r>
-              <w:t>calc(</w:t>
-            </w:r>
-            <w:proofErr w:type="gramEnd"/>
-            <w:r>
-              <w:t>):</w:t>
+              <w:t>def calc():</w:t>
             </w:r>
           </w:p>
           <w:p>
@@ -1240,24 +862,14 @@
               <w:ind w:left="720" w:firstLine="0"/>
             </w:pPr>
             <w:r>
-              <w:t xml:space="preserve">        expression = </w:t>
-            </w:r>
-            <w:proofErr w:type="gramStart"/>
-            <w:r>
-              <w:t>input(</w:t>
-            </w:r>
-            <w:proofErr w:type="gramEnd"/>
-            <w:r>
-              <w:t>"</w:t>
-            </w:r>
-            <w:proofErr w:type="spellStart"/>
+              <w:t>        expression = input("</w:t>
+            </w:r>
             <w:r>
               <w:rPr>
                 <w:lang w:val="ru-RU"/>
               </w:rPr>
               <w:t>Введіть</w:t>
             </w:r>
-            <w:proofErr w:type="spellEnd"/>
             <w:r>
               <w:t xml:space="preserve"> 'exit' </w:t>
             </w:r>
@@ -1270,14 +882,12 @@
             <w:r>
               <w:t xml:space="preserve"> </w:t>
             </w:r>
-            <w:proofErr w:type="spellStart"/>
             <w:r>
               <w:rPr>
                 <w:lang w:val="ru-RU"/>
               </w:rPr>
               <w:t>виходу</w:t>
             </w:r>
-            <w:proofErr w:type="spellEnd"/>
             <w:r>
               <w:t xml:space="preserve"> </w:t>
             </w:r>
@@ -1290,25 +900,21 @@
             <w:r>
               <w:t xml:space="preserve"> </w:t>
             </w:r>
-            <w:proofErr w:type="spellStart"/>
             <w:r>
               <w:rPr>
                 <w:lang w:val="ru-RU"/>
               </w:rPr>
               <w:t>программи</w:t>
             </w:r>
-            <w:proofErr w:type="spellEnd"/>
             <w:r>
               <w:t xml:space="preserve"> </w:t>
             </w:r>
-            <w:proofErr w:type="spellStart"/>
             <w:r>
               <w:rPr>
                 <w:lang w:val="ru-RU"/>
               </w:rPr>
               <w:t>або</w:t>
             </w:r>
-            <w:proofErr w:type="spellEnd"/>
             <w:r>
               <w:t xml:space="preserve"> </w:t>
             </w:r>
@@ -1345,17 +951,7 @@
               <w:ind w:left="720" w:firstLine="0"/>
             </w:pPr>
             <w:r>
-              <w:t xml:space="preserve">        if </w:t>
-            </w:r>
-            <w:proofErr w:type="spellStart"/>
-            <w:proofErr w:type="gramStart"/>
-            <w:r>
-              <w:t>expression.lower</w:t>
-            </w:r>
-            <w:proofErr w:type="spellEnd"/>
-            <w:proofErr w:type="gramEnd"/>
-            <w:r>
-              <w:t>() == "exit":</w:t>
+              <w:t>        if expression.lower() == "exit":</w:t>
             </w:r>
           </w:p>
           <w:p>
@@ -1413,35 +1009,23 @@
               <w:ind w:left="720" w:firstLine="0"/>
             </w:pPr>
             <w:r>
-              <w:t xml:space="preserve">        operation = </w:t>
-            </w:r>
-            <w:proofErr w:type="gramStart"/>
-            <w:r>
-              <w:t>input(</w:t>
-            </w:r>
-            <w:proofErr w:type="gramEnd"/>
-            <w:r>
-              <w:t>"</w:t>
-            </w:r>
-            <w:proofErr w:type="spellStart"/>
+              <w:t>        operation = input("</w:t>
+            </w:r>
             <w:r>
               <w:rPr>
                 <w:lang w:val="ru-RU"/>
               </w:rPr>
               <w:t>Введіть</w:t>
             </w:r>
-            <w:proofErr w:type="spellEnd"/>
             <w:r>
               <w:t xml:space="preserve"> </w:t>
             </w:r>
-            <w:proofErr w:type="spellStart"/>
             <w:r>
               <w:rPr>
                 <w:lang w:val="ru-RU"/>
               </w:rPr>
               <w:t>операцію</w:t>
             </w:r>
-            <w:proofErr w:type="spellEnd"/>
             <w:r>
               <w:t xml:space="preserve"> (+, -, *, /): ")</w:t>
             </w:r>
@@ -1459,15 +1043,7 @@
               <w:ind w:left="720" w:firstLine="0"/>
             </w:pPr>
             <w:r>
-              <w:t xml:space="preserve">        if not </w:t>
-            </w:r>
-            <w:proofErr w:type="spellStart"/>
-            <w:r>
-              <w:t>checkOper</w:t>
-            </w:r>
-            <w:proofErr w:type="spellEnd"/>
-            <w:r>
-              <w:t>(operation):</w:t>
+              <w:t>        if not checkOper(operation):</w:t>
             </w:r>
           </w:p>
           <w:p>
@@ -1476,15 +1052,7 @@
             </w:pPr>
             <w:r>
               <w:lastRenderedPageBreak/>
-              <w:t xml:space="preserve">            </w:t>
-            </w:r>
-            <w:proofErr w:type="gramStart"/>
-            <w:r>
-              <w:t>print(</w:t>
-            </w:r>
-            <w:proofErr w:type="gramEnd"/>
-            <w:r>
-              <w:t>"</w:t>
+              <w:t>            print("</w:t>
             </w:r>
             <w:r>
               <w:rPr>
@@ -1495,14 +1063,12 @@
             <w:r>
               <w:t xml:space="preserve"> </w:t>
             </w:r>
-            <w:proofErr w:type="spellStart"/>
             <w:r>
               <w:rPr>
                 <w:lang w:val="ru-RU"/>
               </w:rPr>
               <w:t>операція</w:t>
             </w:r>
-            <w:proofErr w:type="spellEnd"/>
             <w:r>
               <w:t>")</w:t>
             </w:r>
@@ -1528,24 +1094,14 @@
               <w:ind w:left="720" w:firstLine="0"/>
             </w:pPr>
             <w:r>
-              <w:t xml:space="preserve">        num2 = </w:t>
-            </w:r>
-            <w:proofErr w:type="gramStart"/>
-            <w:r>
-              <w:t>float(</w:t>
-            </w:r>
-            <w:proofErr w:type="gramEnd"/>
-            <w:r>
-              <w:t>input("</w:t>
-            </w:r>
-            <w:proofErr w:type="spellStart"/>
+              <w:t>        num2 = float(input("</w:t>
+            </w:r>
             <w:r>
               <w:rPr>
                 <w:lang w:val="ru-RU"/>
               </w:rPr>
               <w:t>Введіть</w:t>
             </w:r>
-            <w:proofErr w:type="spellEnd"/>
             <w:r>
               <w:t xml:space="preserve"> </w:t>
             </w:r>
@@ -1589,16 +1145,61 @@
               <w:ind w:left="720" w:firstLine="0"/>
             </w:pPr>
             <w:r>
-              <w:t xml:space="preserve">            result = </w:t>
-            </w:r>
-            <w:proofErr w:type="gramStart"/>
-            <w:r>
-              <w:t>add(</w:t>
-            </w:r>
-            <w:proofErr w:type="gramEnd"/>
-            <w:r>
-              <w:t>num1, num2)</w:t>
-            </w:r>
+              <w:t>            result = add(num1, num2)</w:t>
+            </w:r>
+          </w:p>
+          <w:p>
+            <w:pPr>
+              <w:ind w:left="720" w:firstLine="0"/>
+            </w:pPr>
+            <w:r>
+              <w:t>        elif operation == "-":</w:t>
+            </w:r>
+          </w:p>
+          <w:p>
+            <w:pPr>
+              <w:ind w:left="720" w:firstLine="0"/>
+            </w:pPr>
+            <w:r>
+              <w:t>            result = subtract(num1, num2)</w:t>
+            </w:r>
+          </w:p>
+          <w:p>
+            <w:pPr>
+              <w:ind w:left="720" w:firstLine="0"/>
+            </w:pPr>
+            <w:r>
+              <w:t>        elif operation == "*":</w:t>
+            </w:r>
+          </w:p>
+          <w:p>
+            <w:pPr>
+              <w:ind w:left="720" w:firstLine="0"/>
+            </w:pPr>
+            <w:r>
+              <w:t>            result = multiply(num1, num2)</w:t>
+            </w:r>
+          </w:p>
+          <w:p>
+            <w:pPr>
+              <w:ind w:left="720" w:firstLine="0"/>
+            </w:pPr>
+            <w:r>
+              <w:t>        elif operation == "/":</w:t>
+            </w:r>
+          </w:p>
+          <w:p>
+            <w:pPr>
+              <w:ind w:left="720" w:firstLine="0"/>
+            </w:pPr>
+            <w:r>
+              <w:t>            result = divide(num1, num2)</w:t>
+            </w:r>
+          </w:p>
+          <w:p>
+            <w:pPr>
+              <w:ind w:left="720" w:firstLine="0"/>
+            </w:pPr>
           </w:p>
           <w:p>
             <w:pPr>
@@ -1607,197 +1208,27 @@
             <w:r>
               <w:t xml:space="preserve">        </w:t>
             </w:r>
-            <w:proofErr w:type="spellStart"/>
-            <w:r>
-              <w:t>elif</w:t>
-            </w:r>
-            <w:proofErr w:type="spellEnd"/>
-            <w:r>
-              <w:t xml:space="preserve"> operation == "-":</w:t>
-            </w:r>
-          </w:p>
-          <w:p>
-            <w:pPr>
-              <w:ind w:left="720" w:firstLine="0"/>
-            </w:pPr>
-            <w:r>
-              <w:t xml:space="preserve">            result = </w:t>
-            </w:r>
-            <w:proofErr w:type="gramStart"/>
-            <w:r>
-              <w:t>subtract(</w:t>
-            </w:r>
-            <w:proofErr w:type="gramEnd"/>
-            <w:r>
-              <w:t>num1, num2)</w:t>
-            </w:r>
-          </w:p>
-          <w:p>
-            <w:pPr>
-              <w:ind w:left="720" w:firstLine="0"/>
-            </w:pPr>
-            <w:r>
-              <w:t xml:space="preserve">        </w:t>
-            </w:r>
-            <w:proofErr w:type="spellStart"/>
-            <w:r>
-              <w:t>elif</w:t>
-            </w:r>
-            <w:proofErr w:type="spellEnd"/>
-            <w:r>
-              <w:t xml:space="preserve"> operation == "*":</w:t>
-            </w:r>
-          </w:p>
-          <w:p>
-            <w:pPr>
-              <w:ind w:left="720" w:firstLine="0"/>
-            </w:pPr>
-            <w:r>
-              <w:t xml:space="preserve">            result = </w:t>
-            </w:r>
-            <w:proofErr w:type="gramStart"/>
-            <w:r>
-              <w:t>multiply(</w:t>
-            </w:r>
-            <w:proofErr w:type="gramEnd"/>
-            <w:r>
-              <w:t>num1, num2)</w:t>
-            </w:r>
-          </w:p>
-          <w:p>
-            <w:pPr>
-              <w:ind w:left="720" w:firstLine="0"/>
-            </w:pPr>
-            <w:r>
-              <w:t xml:space="preserve">        </w:t>
-            </w:r>
-            <w:proofErr w:type="spellStart"/>
-            <w:r>
-              <w:t>elif</w:t>
-            </w:r>
-            <w:proofErr w:type="spellEnd"/>
-            <w:r>
-              <w:t xml:space="preserve"> operation == "/":</w:t>
-            </w:r>
-          </w:p>
-          <w:p>
-            <w:pPr>
-              <w:ind w:left="720" w:firstLine="0"/>
-            </w:pPr>
-            <w:r>
-              <w:t xml:space="preserve">            result = </w:t>
-            </w:r>
-            <w:proofErr w:type="gramStart"/>
-            <w:r>
-              <w:t>divide(</w:t>
-            </w:r>
-            <w:proofErr w:type="gramEnd"/>
-            <w:r>
-              <w:t>num1, num2)</w:t>
-            </w:r>
-          </w:p>
-          <w:p>
-            <w:pPr>
-              <w:ind w:left="720" w:firstLine="0"/>
-            </w:pPr>
-          </w:p>
-          <w:p>
-            <w:pPr>
-              <w:ind w:left="720" w:firstLine="0"/>
-              <w:rPr>
-                <w:lang w:val="ru-RU"/>
-              </w:rPr>
-            </w:pPr>
-            <w:r>
-              <w:t xml:space="preserve">        </w:t>
-            </w:r>
-            <w:proofErr w:type="spellStart"/>
-            <w:proofErr w:type="gramStart"/>
-            <w:r>
-              <w:rPr>
-                <w:lang w:val="ru-RU"/>
-              </w:rPr>
-              <w:t>print</w:t>
-            </w:r>
-            <w:proofErr w:type="spellEnd"/>
-            <w:r>
-              <w:rPr>
-                <w:lang w:val="ru-RU"/>
-              </w:rPr>
-              <w:t>(</w:t>
-            </w:r>
-            <w:proofErr w:type="gramEnd"/>
-            <w:r>
-              <w:rPr>
-                <w:lang w:val="ru-RU"/>
-              </w:rPr>
-              <w:t>"</w:t>
-            </w:r>
-            <w:proofErr w:type="spellStart"/>
-            <w:r>
-              <w:rPr>
-                <w:lang w:val="ru-RU"/>
-              </w:rPr>
-              <w:t>Result</w:t>
-            </w:r>
-            <w:proofErr w:type="spellEnd"/>
-            <w:r>
-              <w:rPr>
-                <w:lang w:val="ru-RU"/>
-              </w:rPr>
-              <w:t xml:space="preserve"> =", </w:t>
-            </w:r>
-            <w:proofErr w:type="spellStart"/>
-            <w:r>
-              <w:rPr>
-                <w:lang w:val="ru-RU"/>
-              </w:rPr>
-              <w:t>result</w:t>
-            </w:r>
-            <w:proofErr w:type="spellEnd"/>
-            <w:r>
-              <w:rPr>
-                <w:lang w:val="ru-RU"/>
-              </w:rPr>
-              <w:t>)</w:t>
-            </w:r>
-          </w:p>
-          <w:p>
-            <w:pPr>
-              <w:ind w:left="720" w:firstLine="0"/>
-              <w:rPr>
-                <w:lang w:val="ru-RU"/>
-              </w:rPr>
-            </w:pPr>
-          </w:p>
-          <w:p>
-            <w:pPr>
-              <w:ind w:left="720" w:firstLine="0"/>
-              <w:rPr>
-                <w:lang w:val="ru-RU"/>
-              </w:rPr>
-            </w:pPr>
-            <w:proofErr w:type="spellStart"/>
-            <w:proofErr w:type="gramStart"/>
-            <w:r>
-              <w:rPr>
-                <w:lang w:val="ru-RU"/>
-              </w:rPr>
-              <w:t>calc</w:t>
-            </w:r>
-            <w:proofErr w:type="spellEnd"/>
-            <w:r>
-              <w:rPr>
-                <w:lang w:val="ru-RU"/>
-              </w:rPr>
-              <w:t>(</w:t>
-            </w:r>
-            <w:proofErr w:type="gramEnd"/>
-            <w:r>
-              <w:rPr>
-                <w:lang w:val="ru-RU"/>
-              </w:rPr>
-              <w:t>)</w:t>
+            <w:r>
+              <w:t>print("Result =", result)</w:t>
+            </w:r>
+          </w:p>
+          <w:p>
+            <w:pPr>
+              <w:ind w:left="720" w:firstLine="0"/>
+            </w:pPr>
+          </w:p>
+          <w:p>
+            <w:pPr>
+              <w:ind w:left="720" w:firstLine="0"/>
+              <w:rPr>
+                <w:lang w:val="ru-RU"/>
+              </w:rPr>
+            </w:pPr>
+            <w:r>
+              <w:rPr>
+                <w:lang w:val="ru-RU"/>
+              </w:rPr>
+              <w:t>calc()</w:t>
             </w:r>
           </w:p>
           <w:p>
@@ -1840,7 +1271,6 @@
         </w:rPr>
         <w:t xml:space="preserve">Посилання на </w:t>
       </w:r>
-      <w:proofErr w:type="spellStart"/>
       <w:r>
         <w:rPr>
           <w:b/>
@@ -1848,7 +1278,6 @@
         </w:rPr>
         <w:t>github</w:t>
       </w:r>
-      <w:proofErr w:type="spellEnd"/>
       <w:r>
         <w:rPr>
           <w:b/>
@@ -1885,7 +1314,6 @@
           </w:rPr>
           <w:t>://</w:t>
         </w:r>
-        <w:proofErr w:type="spellStart"/>
         <w:r>
           <w:rPr>
             <w:rStyle w:val="a5"/>
@@ -1894,7 +1322,6 @@
           </w:rPr>
           <w:t>github</w:t>
         </w:r>
-        <w:proofErr w:type="spellEnd"/>
         <w:r>
           <w:rPr>
             <w:rStyle w:val="a5"/>
@@ -1921,7 +1348,6 @@
           </w:rPr>
           <w:t>/</w:t>
         </w:r>
-        <w:proofErr w:type="spellStart"/>
         <w:r>
           <w:rPr>
             <w:rStyle w:val="a5"/>
@@ -1930,7 +1356,6 @@
           </w:rPr>
           <w:t>Alexxxxo</w:t>
         </w:r>
-        <w:proofErr w:type="spellEnd"/>
         <w:r>
           <w:rPr>
             <w:rStyle w:val="a5"/>
@@ -2076,7 +1501,6 @@
           </w:rPr>
           <w:t>2.</w:t>
         </w:r>
-        <w:proofErr w:type="spellStart"/>
         <w:r>
           <w:rPr>
             <w:rStyle w:val="a5"/>
@@ -2085,7 +1509,6 @@
           </w:rPr>
           <w:t>py</w:t>
         </w:r>
-        <w:proofErr w:type="spellEnd"/>
       </w:hyperlink>
     </w:p>
     <w:p>
@@ -2104,7 +1527,6 @@
         </w:rPr>
         <w:t xml:space="preserve">Знімок екрану з посилання на </w:t>
       </w:r>
-      <w:proofErr w:type="spellStart"/>
       <w:r>
         <w:rPr>
           <w:b/>
@@ -2112,7 +1534,6 @@
         </w:rPr>
         <w:t>github</w:t>
       </w:r>
-      <w:proofErr w:type="spellEnd"/>
       <w:r>
         <w:rPr>
           <w:b/>
@@ -2139,6 +1560,7 @@
       </w:pPr>
       <w:r>
         <w:rPr>
+          <w:noProof/>
           <w:lang w:val="ru-RU"/>
         </w:rPr>
         <w:lastRenderedPageBreak/>
@@ -2192,47 +1614,11 @@
         </w:rPr>
         <w:t xml:space="preserve">Рисунок 1.2 - </w:t>
       </w:r>
-      <w:proofErr w:type="spellStart"/>
       <w:r>
         <w:rPr>
           <w:lang w:val="ru-RU"/>
         </w:rPr>
-        <w:t>Знімок</w:t>
-      </w:r>
-      <w:proofErr w:type="spellEnd"/>
-      <w:r>
-        <w:rPr>
-          <w:lang w:val="ru-RU"/>
-        </w:rPr>
-        <w:t xml:space="preserve"> </w:t>
-      </w:r>
-      <w:proofErr w:type="spellStart"/>
-      <w:r>
-        <w:rPr>
-          <w:lang w:val="ru-RU"/>
-        </w:rPr>
-        <w:t>екрану</w:t>
-      </w:r>
-      <w:proofErr w:type="spellEnd"/>
-      <w:r>
-        <w:rPr>
-          <w:lang w:val="ru-RU"/>
-        </w:rPr>
-        <w:t xml:space="preserve"> з </w:t>
-      </w:r>
-      <w:proofErr w:type="spellStart"/>
-      <w:r>
-        <w:rPr>
-          <w:lang w:val="ru-RU"/>
-        </w:rPr>
-        <w:t>посилання</w:t>
-      </w:r>
-      <w:proofErr w:type="spellEnd"/>
-      <w:r>
-        <w:rPr>
-          <w:lang w:val="ru-RU"/>
-        </w:rPr>
-        <w:t xml:space="preserve"> на </w:t>
+        <w:t xml:space="preserve">Знімок екрану з посилання на </w:t>
       </w:r>
       <w:r>
         <w:t>GitHub</w:t>
@@ -2331,25 +1717,7 @@
                 <w:sz w:val="24"/>
                 <w:szCs w:val="20"/>
               </w:rPr>
-              <w:t xml:space="preserve">def </w:t>
-            </w:r>
-            <w:proofErr w:type="gramStart"/>
-            <w:r>
-              <w:rPr>
-                <w:rFonts w:ascii="Courier New" w:hAnsi="Courier New" w:cs="Courier New"/>
-                <w:sz w:val="24"/>
-                <w:szCs w:val="20"/>
-              </w:rPr>
-              <w:t>add(</w:t>
-            </w:r>
-            <w:proofErr w:type="gramEnd"/>
-            <w:r>
-              <w:rPr>
-                <w:rFonts w:ascii="Courier New" w:hAnsi="Courier New" w:cs="Courier New"/>
-                <w:sz w:val="24"/>
-                <w:szCs w:val="20"/>
-              </w:rPr>
-              <w:t>a, b):</w:t>
+              <w:t>def add(a, b):</w:t>
             </w:r>
           </w:p>
           <w:p>
@@ -2395,25 +1763,7 @@
                 <w:sz w:val="24"/>
                 <w:szCs w:val="20"/>
               </w:rPr>
-              <w:t xml:space="preserve">def </w:t>
-            </w:r>
-            <w:proofErr w:type="gramStart"/>
-            <w:r>
-              <w:rPr>
-                <w:rFonts w:ascii="Courier New" w:hAnsi="Courier New" w:cs="Courier New"/>
-                <w:sz w:val="24"/>
-                <w:szCs w:val="20"/>
-              </w:rPr>
-              <w:t>subtract(</w:t>
-            </w:r>
-            <w:proofErr w:type="gramEnd"/>
-            <w:r>
-              <w:rPr>
-                <w:rFonts w:ascii="Courier New" w:hAnsi="Courier New" w:cs="Courier New"/>
-                <w:sz w:val="24"/>
-                <w:szCs w:val="20"/>
-              </w:rPr>
-              <w:t>a, b):</w:t>
+              <w:t>def subtract(a, b):</w:t>
             </w:r>
           </w:p>
           <w:p>
@@ -2459,25 +1809,7 @@
                 <w:sz w:val="24"/>
                 <w:szCs w:val="20"/>
               </w:rPr>
-              <w:t xml:space="preserve">def </w:t>
-            </w:r>
-            <w:proofErr w:type="gramStart"/>
-            <w:r>
-              <w:rPr>
-                <w:rFonts w:ascii="Courier New" w:hAnsi="Courier New" w:cs="Courier New"/>
-                <w:sz w:val="24"/>
-                <w:szCs w:val="20"/>
-              </w:rPr>
-              <w:t>multiply(</w:t>
-            </w:r>
-            <w:proofErr w:type="gramEnd"/>
-            <w:r>
-              <w:rPr>
-                <w:rFonts w:ascii="Courier New" w:hAnsi="Courier New" w:cs="Courier New"/>
-                <w:sz w:val="24"/>
-                <w:szCs w:val="20"/>
-              </w:rPr>
-              <w:t>a, b):</w:t>
+              <w:t>def multiply(a, b):</w:t>
             </w:r>
           </w:p>
           <w:p>
@@ -2523,61 +1855,25 @@
                 <w:sz w:val="24"/>
                 <w:szCs w:val="20"/>
               </w:rPr>
-              <w:t xml:space="preserve">def </w:t>
-            </w:r>
-            <w:proofErr w:type="gramStart"/>
-            <w:r>
-              <w:rPr>
-                <w:rFonts w:ascii="Courier New" w:hAnsi="Courier New" w:cs="Courier New"/>
-                <w:sz w:val="24"/>
-                <w:szCs w:val="20"/>
-              </w:rPr>
-              <w:t>divide(</w:t>
-            </w:r>
-            <w:proofErr w:type="gramEnd"/>
-            <w:r>
-              <w:rPr>
-                <w:rFonts w:ascii="Courier New" w:hAnsi="Courier New" w:cs="Courier New"/>
-                <w:sz w:val="24"/>
-                <w:szCs w:val="20"/>
-              </w:rPr>
-              <w:t>a, b):</w:t>
-            </w:r>
-          </w:p>
-          <w:p>
-            <w:pPr>
-              <w:ind w:left="720" w:firstLine="0"/>
-              <w:rPr>
-                <w:rFonts w:ascii="Courier New" w:hAnsi="Courier New" w:cs="Courier New"/>
-                <w:sz w:val="24"/>
-                <w:szCs w:val="20"/>
-              </w:rPr>
-            </w:pPr>
-            <w:r>
-              <w:rPr>
-                <w:rFonts w:ascii="Courier New" w:hAnsi="Courier New" w:cs="Courier New"/>
-                <w:sz w:val="24"/>
-                <w:szCs w:val="20"/>
-              </w:rPr>
-              <w:t xml:space="preserve">    if </w:t>
-            </w:r>
-            <w:proofErr w:type="gramStart"/>
-            <w:r>
-              <w:rPr>
-                <w:rFonts w:ascii="Courier New" w:hAnsi="Courier New" w:cs="Courier New"/>
-                <w:sz w:val="24"/>
-                <w:szCs w:val="20"/>
-              </w:rPr>
-              <w:t>b !</w:t>
-            </w:r>
-            <w:proofErr w:type="gramEnd"/>
-            <w:r>
-              <w:rPr>
-                <w:rFonts w:ascii="Courier New" w:hAnsi="Courier New" w:cs="Courier New"/>
-                <w:sz w:val="24"/>
-                <w:szCs w:val="20"/>
-              </w:rPr>
-              <w:t>= 0:</w:t>
+              <w:t>def divide(a, b):</w:t>
+            </w:r>
+          </w:p>
+          <w:p>
+            <w:pPr>
+              <w:ind w:left="720" w:firstLine="0"/>
+              <w:rPr>
+                <w:rFonts w:ascii="Courier New" w:hAnsi="Courier New" w:cs="Courier New"/>
+                <w:sz w:val="24"/>
+                <w:szCs w:val="20"/>
+              </w:rPr>
+            </w:pPr>
+            <w:r>
+              <w:rPr>
+                <w:rFonts w:ascii="Courier New" w:hAnsi="Courier New" w:cs="Courier New"/>
+                <w:sz w:val="24"/>
+                <w:szCs w:val="20"/>
+              </w:rPr>
+              <w:t>    if b != 0:</w:t>
             </w:r>
           </w:p>
           <w:p>
@@ -2667,7 +1963,6 @@
               </w:rPr>
               <w:t xml:space="preserve"> </w:t>
             </w:r>
-            <w:proofErr w:type="spellStart"/>
             <w:r>
               <w:rPr>
                 <w:rFonts w:ascii="Courier New" w:hAnsi="Courier New" w:cs="Courier New"/>
@@ -2677,7 +1972,6 @@
               </w:rPr>
               <w:t>ділити</w:t>
             </w:r>
-            <w:proofErr w:type="spellEnd"/>
             <w:r>
               <w:rPr>
                 <w:rFonts w:ascii="Courier New" w:hAnsi="Courier New" w:cs="Courier New"/>
@@ -2703,7 +1997,6 @@
               </w:rPr>
               <w:t xml:space="preserve"> </w:t>
             </w:r>
-            <w:proofErr w:type="spellStart"/>
             <w:r>
               <w:rPr>
                 <w:rFonts w:ascii="Courier New" w:hAnsi="Courier New" w:cs="Courier New"/>
@@ -2713,7 +2006,6 @@
               </w:rPr>
               <w:t>можна</w:t>
             </w:r>
-            <w:proofErr w:type="spellEnd"/>
             <w:r>
               <w:rPr>
                 <w:rFonts w:ascii="Courier New" w:hAnsi="Courier New" w:cs="Courier New"/>
@@ -2748,25 +2040,7 @@
                 <w:sz w:val="24"/>
                 <w:szCs w:val="20"/>
               </w:rPr>
-              <w:t xml:space="preserve">def </w:t>
-            </w:r>
-            <w:proofErr w:type="spellStart"/>
-            <w:r>
-              <w:rPr>
-                <w:rFonts w:ascii="Courier New" w:hAnsi="Courier New" w:cs="Courier New"/>
-                <w:sz w:val="24"/>
-                <w:szCs w:val="20"/>
-              </w:rPr>
-              <w:t>checkOper</w:t>
-            </w:r>
-            <w:proofErr w:type="spellEnd"/>
-            <w:r>
-              <w:rPr>
-                <w:rFonts w:ascii="Courier New" w:hAnsi="Courier New" w:cs="Courier New"/>
-                <w:sz w:val="24"/>
-                <w:szCs w:val="20"/>
-              </w:rPr>
-              <w:t>(operation):</w:t>
+              <w:t>def checkOper(operation):</w:t>
             </w:r>
           </w:p>
           <w:p>
@@ -2812,25 +2086,7 @@
                 <w:sz w:val="24"/>
                 <w:szCs w:val="20"/>
               </w:rPr>
-              <w:t xml:space="preserve">def </w:t>
-            </w:r>
-            <w:proofErr w:type="gramStart"/>
-            <w:r>
-              <w:rPr>
-                <w:rFonts w:ascii="Courier New" w:hAnsi="Courier New" w:cs="Courier New"/>
-                <w:sz w:val="24"/>
-                <w:szCs w:val="20"/>
-              </w:rPr>
-              <w:t>calc(</w:t>
-            </w:r>
-            <w:proofErr w:type="gramEnd"/>
-            <w:r>
-              <w:rPr>
-                <w:rFonts w:ascii="Courier New" w:hAnsi="Courier New" w:cs="Courier New"/>
-                <w:sz w:val="24"/>
-                <w:szCs w:val="20"/>
-              </w:rPr>
-              <w:t>):</w:t>
+              <w:t>def calc():</w:t>
             </w:r>
           </w:p>
           <w:p>
@@ -2867,27 +2123,8 @@
                 <w:szCs w:val="20"/>
               </w:rPr>
               <w:lastRenderedPageBreak/>
-              <w:t xml:space="preserve">        expression = </w:t>
-            </w:r>
-            <w:proofErr w:type="gramStart"/>
-            <w:r>
-              <w:rPr>
-                <w:rFonts w:ascii="Courier New" w:hAnsi="Courier New" w:cs="Courier New"/>
-                <w:sz w:val="24"/>
-                <w:szCs w:val="20"/>
-              </w:rPr>
-              <w:t>input(</w:t>
-            </w:r>
-            <w:proofErr w:type="gramEnd"/>
-            <w:r>
-              <w:rPr>
-                <w:rFonts w:ascii="Courier New" w:hAnsi="Courier New" w:cs="Courier New"/>
-                <w:sz w:val="24"/>
-                <w:szCs w:val="20"/>
-              </w:rPr>
-              <w:t>"</w:t>
-            </w:r>
-            <w:proofErr w:type="spellStart"/>
+              <w:t>        expression = input("</w:t>
+            </w:r>
             <w:r>
               <w:rPr>
                 <w:rFonts w:ascii="Courier New" w:hAnsi="Courier New" w:cs="Courier New"/>
@@ -2897,7 +2134,6 @@
               </w:rPr>
               <w:t>Введіть</w:t>
             </w:r>
-            <w:proofErr w:type="spellEnd"/>
             <w:r>
               <w:rPr>
                 <w:rFonts w:ascii="Courier New" w:hAnsi="Courier New" w:cs="Courier New"/>
@@ -2923,7 +2159,6 @@
               </w:rPr>
               <w:t xml:space="preserve"> </w:t>
             </w:r>
-            <w:proofErr w:type="spellStart"/>
             <w:r>
               <w:rPr>
                 <w:rFonts w:ascii="Courier New" w:hAnsi="Courier New" w:cs="Courier New"/>
@@ -2933,7 +2168,6 @@
               </w:rPr>
               <w:t>виходу</w:t>
             </w:r>
-            <w:proofErr w:type="spellEnd"/>
             <w:r>
               <w:rPr>
                 <w:rFonts w:ascii="Courier New" w:hAnsi="Courier New" w:cs="Courier New"/>
@@ -2959,7 +2193,6 @@
               </w:rPr>
               <w:t xml:space="preserve"> </w:t>
             </w:r>
-            <w:proofErr w:type="spellStart"/>
             <w:r>
               <w:rPr>
                 <w:rFonts w:ascii="Courier New" w:hAnsi="Courier New" w:cs="Courier New"/>
@@ -2969,7 +2202,6 @@
               </w:rPr>
               <w:t>программи</w:t>
             </w:r>
-            <w:proofErr w:type="spellEnd"/>
             <w:r>
               <w:rPr>
                 <w:rFonts w:ascii="Courier New" w:hAnsi="Courier New" w:cs="Courier New"/>
@@ -2978,7 +2210,6 @@
               </w:rPr>
               <w:t xml:space="preserve"> </w:t>
             </w:r>
-            <w:proofErr w:type="spellStart"/>
             <w:r>
               <w:rPr>
                 <w:rFonts w:ascii="Courier New" w:hAnsi="Courier New" w:cs="Courier New"/>
@@ -2988,7 +2219,6 @@
               </w:rPr>
               <w:t>або</w:t>
             </w:r>
-            <w:proofErr w:type="spellEnd"/>
             <w:r>
               <w:rPr>
                 <w:rFonts w:ascii="Courier New" w:hAnsi="Courier New" w:cs="Courier New"/>
@@ -3064,27 +2294,7 @@
                 <w:sz w:val="24"/>
                 <w:szCs w:val="20"/>
               </w:rPr>
-              <w:t xml:space="preserve">        if </w:t>
-            </w:r>
-            <w:proofErr w:type="spellStart"/>
-            <w:proofErr w:type="gramStart"/>
-            <w:r>
-              <w:rPr>
-                <w:rFonts w:ascii="Courier New" w:hAnsi="Courier New" w:cs="Courier New"/>
-                <w:sz w:val="24"/>
-                <w:szCs w:val="20"/>
-              </w:rPr>
-              <w:t>expression.lower</w:t>
-            </w:r>
-            <w:proofErr w:type="spellEnd"/>
-            <w:proofErr w:type="gramEnd"/>
-            <w:r>
-              <w:rPr>
-                <w:rFonts w:ascii="Courier New" w:hAnsi="Courier New" w:cs="Courier New"/>
-                <w:sz w:val="24"/>
-                <w:szCs w:val="20"/>
-              </w:rPr>
-              <w:t>() == "exit":</w:t>
+              <w:t>        if expression.lower() == "exit":</w:t>
             </w:r>
           </w:p>
           <w:p>
@@ -3208,27 +2418,8 @@
                 <w:sz w:val="24"/>
                 <w:szCs w:val="20"/>
               </w:rPr>
-              <w:t xml:space="preserve">        operation = </w:t>
-            </w:r>
-            <w:proofErr w:type="gramStart"/>
-            <w:r>
-              <w:rPr>
-                <w:rFonts w:ascii="Courier New" w:hAnsi="Courier New" w:cs="Courier New"/>
-                <w:sz w:val="24"/>
-                <w:szCs w:val="20"/>
-              </w:rPr>
-              <w:t>input(</w:t>
-            </w:r>
-            <w:proofErr w:type="gramEnd"/>
-            <w:r>
-              <w:rPr>
-                <w:rFonts w:ascii="Courier New" w:hAnsi="Courier New" w:cs="Courier New"/>
-                <w:sz w:val="24"/>
-                <w:szCs w:val="20"/>
-              </w:rPr>
-              <w:t>"</w:t>
-            </w:r>
-            <w:proofErr w:type="spellStart"/>
+              <w:t>        operation = input("</w:t>
+            </w:r>
             <w:r>
               <w:rPr>
                 <w:rFonts w:ascii="Courier New" w:hAnsi="Courier New" w:cs="Courier New"/>
@@ -3238,7 +2429,6 @@
               </w:rPr>
               <w:t>Введіть</w:t>
             </w:r>
-            <w:proofErr w:type="spellEnd"/>
             <w:r>
               <w:rPr>
                 <w:rFonts w:ascii="Courier New" w:hAnsi="Courier New" w:cs="Courier New"/>
@@ -3247,7 +2437,6 @@
               </w:rPr>
               <w:t xml:space="preserve"> </w:t>
             </w:r>
-            <w:proofErr w:type="spellStart"/>
             <w:r>
               <w:rPr>
                 <w:rFonts w:ascii="Courier New" w:hAnsi="Courier New" w:cs="Courier New"/>
@@ -3257,7 +2446,6 @@
               </w:rPr>
               <w:t>операцію</w:t>
             </w:r>
-            <w:proofErr w:type="spellEnd"/>
             <w:r>
               <w:rPr>
                 <w:rFonts w:ascii="Courier New" w:hAnsi="Courier New" w:cs="Courier New"/>
@@ -3300,61 +2488,25 @@
                 <w:sz w:val="24"/>
                 <w:szCs w:val="20"/>
               </w:rPr>
-              <w:t xml:space="preserve">        if not </w:t>
-            </w:r>
-            <w:proofErr w:type="spellStart"/>
-            <w:r>
-              <w:rPr>
-                <w:rFonts w:ascii="Courier New" w:hAnsi="Courier New" w:cs="Courier New"/>
-                <w:sz w:val="24"/>
-                <w:szCs w:val="20"/>
-              </w:rPr>
-              <w:t>checkOper</w:t>
-            </w:r>
-            <w:proofErr w:type="spellEnd"/>
-            <w:r>
-              <w:rPr>
-                <w:rFonts w:ascii="Courier New" w:hAnsi="Courier New" w:cs="Courier New"/>
-                <w:sz w:val="24"/>
-                <w:szCs w:val="20"/>
-              </w:rPr>
-              <w:t>(operation):</w:t>
-            </w:r>
-          </w:p>
-          <w:p>
-            <w:pPr>
-              <w:ind w:left="720" w:firstLine="0"/>
-              <w:rPr>
-                <w:rFonts w:ascii="Courier New" w:hAnsi="Courier New" w:cs="Courier New"/>
-                <w:sz w:val="24"/>
-                <w:szCs w:val="20"/>
-              </w:rPr>
-            </w:pPr>
-            <w:r>
-              <w:rPr>
-                <w:rFonts w:ascii="Courier New" w:hAnsi="Courier New" w:cs="Courier New"/>
-                <w:sz w:val="24"/>
-                <w:szCs w:val="20"/>
-              </w:rPr>
-              <w:t xml:space="preserve">            </w:t>
-            </w:r>
-            <w:proofErr w:type="gramStart"/>
-            <w:r>
-              <w:rPr>
-                <w:rFonts w:ascii="Courier New" w:hAnsi="Courier New" w:cs="Courier New"/>
-                <w:sz w:val="24"/>
-                <w:szCs w:val="20"/>
-              </w:rPr>
-              <w:t>print(</w:t>
-            </w:r>
-            <w:proofErr w:type="gramEnd"/>
-            <w:r>
-              <w:rPr>
-                <w:rFonts w:ascii="Courier New" w:hAnsi="Courier New" w:cs="Courier New"/>
-                <w:sz w:val="24"/>
-                <w:szCs w:val="20"/>
-              </w:rPr>
-              <w:t>"</w:t>
+              <w:t>        if not checkOper(operation):</w:t>
+            </w:r>
+          </w:p>
+          <w:p>
+            <w:pPr>
+              <w:ind w:left="720" w:firstLine="0"/>
+              <w:rPr>
+                <w:rFonts w:ascii="Courier New" w:hAnsi="Courier New" w:cs="Courier New"/>
+                <w:sz w:val="24"/>
+                <w:szCs w:val="20"/>
+              </w:rPr>
+            </w:pPr>
+            <w:r>
+              <w:rPr>
+                <w:rFonts w:ascii="Courier New" w:hAnsi="Courier New" w:cs="Courier New"/>
+                <w:sz w:val="24"/>
+                <w:szCs w:val="20"/>
+              </w:rPr>
+              <w:t>            print("</w:t>
             </w:r>
             <w:r>
               <w:rPr>
@@ -3373,7 +2525,6 @@
               </w:rPr>
               <w:t xml:space="preserve"> </w:t>
             </w:r>
-            <w:proofErr w:type="spellStart"/>
             <w:r>
               <w:rPr>
                 <w:rFonts w:ascii="Courier New" w:hAnsi="Courier New" w:cs="Courier New"/>
@@ -3383,7 +2534,6 @@
               </w:rPr>
               <w:t>операція</w:t>
             </w:r>
-            <w:proofErr w:type="spellEnd"/>
             <w:r>
               <w:rPr>
                 <w:rFonts w:ascii="Courier New" w:hAnsi="Courier New" w:cs="Courier New"/>
@@ -3444,27 +2594,8 @@
                 <w:sz w:val="24"/>
                 <w:szCs w:val="20"/>
               </w:rPr>
-              <w:t xml:space="preserve">        num2 = </w:t>
-            </w:r>
-            <w:proofErr w:type="gramStart"/>
-            <w:r>
-              <w:rPr>
-                <w:rFonts w:ascii="Courier New" w:hAnsi="Courier New" w:cs="Courier New"/>
-                <w:sz w:val="24"/>
-                <w:szCs w:val="20"/>
-              </w:rPr>
-              <w:t>float(</w:t>
-            </w:r>
-            <w:proofErr w:type="gramEnd"/>
-            <w:r>
-              <w:rPr>
-                <w:rFonts w:ascii="Courier New" w:hAnsi="Courier New" w:cs="Courier New"/>
-                <w:sz w:val="24"/>
-                <w:szCs w:val="20"/>
-              </w:rPr>
-              <w:t>input("</w:t>
-            </w:r>
-            <w:proofErr w:type="spellStart"/>
+              <w:t>        num2 = float(input("</w:t>
+            </w:r>
             <w:r>
               <w:rPr>
                 <w:rFonts w:ascii="Courier New" w:hAnsi="Courier New" w:cs="Courier New"/>
@@ -3474,7 +2605,6 @@
               </w:rPr>
               <w:t>Введіть</w:t>
             </w:r>
-            <w:proofErr w:type="spellEnd"/>
             <w:r>
               <w:rPr>
                 <w:rFonts w:ascii="Courier New" w:hAnsi="Courier New" w:cs="Courier New"/>
@@ -3579,25 +2709,7 @@
                 <w:sz w:val="24"/>
                 <w:szCs w:val="20"/>
               </w:rPr>
-              <w:t xml:space="preserve">                result = </w:t>
-            </w:r>
-            <w:proofErr w:type="gramStart"/>
-            <w:r>
-              <w:rPr>
-                <w:rFonts w:ascii="Courier New" w:hAnsi="Courier New" w:cs="Courier New"/>
-                <w:sz w:val="24"/>
-                <w:szCs w:val="20"/>
-              </w:rPr>
-              <w:t>add(</w:t>
-            </w:r>
-            <w:proofErr w:type="gramEnd"/>
-            <w:r>
-              <w:rPr>
-                <w:rFonts w:ascii="Courier New" w:hAnsi="Courier New" w:cs="Courier New"/>
-                <w:sz w:val="24"/>
-                <w:szCs w:val="20"/>
-              </w:rPr>
-              <w:t>num1, num2)</w:t>
+              <w:t>                result = add(num1, num2)</w:t>
             </w:r>
           </w:p>
           <w:p>
@@ -3633,25 +2745,7 @@
                 <w:sz w:val="24"/>
                 <w:szCs w:val="20"/>
               </w:rPr>
-              <w:t xml:space="preserve">                result = </w:t>
-            </w:r>
-            <w:proofErr w:type="gramStart"/>
-            <w:r>
-              <w:rPr>
-                <w:rFonts w:ascii="Courier New" w:hAnsi="Courier New" w:cs="Courier New"/>
-                <w:sz w:val="24"/>
-                <w:szCs w:val="20"/>
-              </w:rPr>
-              <w:t>subtract(</w:t>
-            </w:r>
-            <w:proofErr w:type="gramEnd"/>
-            <w:r>
-              <w:rPr>
-                <w:rFonts w:ascii="Courier New" w:hAnsi="Courier New" w:cs="Courier New"/>
-                <w:sz w:val="24"/>
-                <w:szCs w:val="20"/>
-              </w:rPr>
-              <w:t>num1, num2)</w:t>
+              <w:t>                result = subtract(num1, num2)</w:t>
             </w:r>
           </w:p>
           <w:p>
@@ -3687,25 +2781,7 @@
                 <w:sz w:val="24"/>
                 <w:szCs w:val="20"/>
               </w:rPr>
-              <w:t xml:space="preserve">                result = </w:t>
-            </w:r>
-            <w:proofErr w:type="gramStart"/>
-            <w:r>
-              <w:rPr>
-                <w:rFonts w:ascii="Courier New" w:hAnsi="Courier New" w:cs="Courier New"/>
-                <w:sz w:val="24"/>
-                <w:szCs w:val="20"/>
-              </w:rPr>
-              <w:t>multiply(</w:t>
-            </w:r>
-            <w:proofErr w:type="gramEnd"/>
-            <w:r>
-              <w:rPr>
-                <w:rFonts w:ascii="Courier New" w:hAnsi="Courier New" w:cs="Courier New"/>
-                <w:sz w:val="24"/>
-                <w:szCs w:val="20"/>
-              </w:rPr>
-              <w:t>num1, num2)</w:t>
+              <w:t>                result = multiply(num1, num2)</w:t>
             </w:r>
           </w:p>
           <w:p>
@@ -3741,123 +2817,65 @@
                 <w:sz w:val="24"/>
                 <w:szCs w:val="20"/>
               </w:rPr>
-              <w:t xml:space="preserve">                result = </w:t>
-            </w:r>
-            <w:proofErr w:type="gramStart"/>
-            <w:r>
-              <w:rPr>
-                <w:rFonts w:ascii="Courier New" w:hAnsi="Courier New" w:cs="Courier New"/>
-                <w:sz w:val="24"/>
-                <w:szCs w:val="20"/>
-              </w:rPr>
-              <w:t>divide(</w:t>
-            </w:r>
-            <w:proofErr w:type="gramEnd"/>
-            <w:r>
-              <w:rPr>
-                <w:rFonts w:ascii="Courier New" w:hAnsi="Courier New" w:cs="Courier New"/>
-                <w:sz w:val="24"/>
-                <w:szCs w:val="20"/>
-              </w:rPr>
-              <w:t>num1, num2)</w:t>
-            </w:r>
-          </w:p>
-          <w:p>
-            <w:pPr>
-              <w:ind w:left="720" w:firstLine="0"/>
-              <w:rPr>
-                <w:rFonts w:ascii="Courier New" w:hAnsi="Courier New" w:cs="Courier New"/>
-                <w:sz w:val="24"/>
-                <w:szCs w:val="20"/>
-              </w:rPr>
-            </w:pPr>
-          </w:p>
-          <w:p>
-            <w:pPr>
-              <w:ind w:left="720" w:firstLine="0"/>
-              <w:rPr>
-                <w:rFonts w:ascii="Courier New" w:hAnsi="Courier New" w:cs="Courier New"/>
-                <w:sz w:val="24"/>
-                <w:szCs w:val="20"/>
-              </w:rPr>
-            </w:pPr>
-            <w:r>
-              <w:rPr>
-                <w:rFonts w:ascii="Courier New" w:hAnsi="Courier New" w:cs="Courier New"/>
-                <w:sz w:val="24"/>
-                <w:szCs w:val="20"/>
-              </w:rPr>
-              <w:t xml:space="preserve">        </w:t>
-            </w:r>
-            <w:proofErr w:type="gramStart"/>
-            <w:r>
-              <w:rPr>
-                <w:rFonts w:ascii="Courier New" w:hAnsi="Courier New" w:cs="Courier New"/>
-                <w:sz w:val="24"/>
-                <w:szCs w:val="20"/>
-              </w:rPr>
-              <w:t>print(</w:t>
-            </w:r>
-            <w:proofErr w:type="gramEnd"/>
-            <w:r>
-              <w:rPr>
-                <w:rFonts w:ascii="Courier New" w:hAnsi="Courier New" w:cs="Courier New"/>
-                <w:sz w:val="24"/>
-                <w:szCs w:val="20"/>
-              </w:rPr>
-              <w:t>"Result =", result)</w:t>
-            </w:r>
-          </w:p>
-          <w:p>
-            <w:pPr>
-              <w:ind w:left="720" w:firstLine="0"/>
-              <w:rPr>
-                <w:rFonts w:ascii="Courier New" w:hAnsi="Courier New" w:cs="Courier New"/>
-                <w:sz w:val="24"/>
-                <w:szCs w:val="20"/>
-              </w:rPr>
-            </w:pPr>
-          </w:p>
-          <w:p>
-            <w:pPr>
-              <w:ind w:left="720" w:firstLine="0"/>
-              <w:rPr>
-                <w:rFonts w:ascii="Courier New" w:hAnsi="Courier New" w:cs="Courier New"/>
-                <w:sz w:val="24"/>
-                <w:szCs w:val="20"/>
-                <w:lang w:val="ru-RU"/>
-              </w:rPr>
-            </w:pPr>
-            <w:proofErr w:type="spellStart"/>
-            <w:proofErr w:type="gramStart"/>
-            <w:r>
-              <w:rPr>
-                <w:rFonts w:ascii="Courier New" w:hAnsi="Courier New" w:cs="Courier New"/>
-                <w:sz w:val="24"/>
-                <w:szCs w:val="20"/>
-                <w:lang w:val="ru-RU"/>
-              </w:rPr>
-              <w:t>calc</w:t>
-            </w:r>
-            <w:proofErr w:type="spellEnd"/>
-            <w:r>
-              <w:rPr>
-                <w:rFonts w:ascii="Courier New" w:hAnsi="Courier New" w:cs="Courier New"/>
-                <w:sz w:val="24"/>
-                <w:szCs w:val="20"/>
-                <w:lang w:val="ru-RU"/>
-              </w:rPr>
-              <w:t>(</w:t>
-            </w:r>
-            <w:proofErr w:type="gramEnd"/>
-            <w:r>
-              <w:rPr>
-                <w:rFonts w:ascii="Courier New" w:hAnsi="Courier New" w:cs="Courier New"/>
-                <w:sz w:val="24"/>
-                <w:szCs w:val="20"/>
-                <w:lang w:val="ru-RU"/>
-              </w:rPr>
-              <w:t>)</w:t>
+              <w:t>                result = divide(num1, num2)</w:t>
+            </w:r>
+          </w:p>
+          <w:p>
+            <w:pPr>
+              <w:ind w:left="720" w:firstLine="0"/>
+              <w:rPr>
+                <w:rFonts w:ascii="Courier New" w:hAnsi="Courier New" w:cs="Courier New"/>
+                <w:sz w:val="24"/>
+                <w:szCs w:val="20"/>
+              </w:rPr>
+            </w:pPr>
+          </w:p>
+          <w:p>
+            <w:pPr>
+              <w:ind w:left="720" w:firstLine="0"/>
+              <w:rPr>
+                <w:rFonts w:ascii="Courier New" w:hAnsi="Courier New" w:cs="Courier New"/>
+                <w:sz w:val="24"/>
+                <w:szCs w:val="20"/>
+              </w:rPr>
+            </w:pPr>
+            <w:r>
+              <w:rPr>
+                <w:rFonts w:ascii="Courier New" w:hAnsi="Courier New" w:cs="Courier New"/>
+                <w:sz w:val="24"/>
+                <w:szCs w:val="20"/>
+              </w:rPr>
+              <w:t>        print("Result =", result)</w:t>
+            </w:r>
+          </w:p>
+          <w:p>
+            <w:pPr>
+              <w:ind w:left="720" w:firstLine="0"/>
+              <w:rPr>
+                <w:rFonts w:ascii="Courier New" w:hAnsi="Courier New" w:cs="Courier New"/>
+                <w:sz w:val="24"/>
+                <w:szCs w:val="20"/>
+              </w:rPr>
+            </w:pPr>
+          </w:p>
+          <w:p>
+            <w:pPr>
+              <w:ind w:left="720" w:firstLine="0"/>
+              <w:rPr>
+                <w:rFonts w:ascii="Courier New" w:hAnsi="Courier New" w:cs="Courier New"/>
+                <w:sz w:val="24"/>
+                <w:szCs w:val="20"/>
+                <w:lang w:val="ru-RU"/>
+              </w:rPr>
+            </w:pPr>
+            <w:r>
+              <w:rPr>
+                <w:rFonts w:ascii="Courier New" w:hAnsi="Courier New" w:cs="Courier New"/>
+                <w:sz w:val="24"/>
+                <w:szCs w:val="20"/>
+                <w:lang w:val="ru-RU"/>
+              </w:rPr>
+              <w:t>calc()</w:t>
             </w:r>
           </w:p>
           <w:p>
@@ -3908,7 +2926,6 @@
         </w:rPr>
         <w:t xml:space="preserve">Посилання на </w:t>
       </w:r>
-      <w:proofErr w:type="spellStart"/>
       <w:r>
         <w:rPr>
           <w:b/>
@@ -3916,7 +2933,6 @@
         </w:rPr>
         <w:t>github</w:t>
       </w:r>
-      <w:proofErr w:type="spellEnd"/>
       <w:r>
         <w:rPr>
           <w:b/>
@@ -3953,7 +2969,6 @@
           </w:rPr>
           <w:t>://</w:t>
         </w:r>
-        <w:proofErr w:type="spellStart"/>
         <w:r>
           <w:rPr>
             <w:rStyle w:val="a5"/>
@@ -3962,7 +2977,6 @@
           </w:rPr>
           <w:t>github</w:t>
         </w:r>
-        <w:proofErr w:type="spellEnd"/>
         <w:r>
           <w:rPr>
             <w:rStyle w:val="a5"/>
@@ -3989,7 +3003,6 @@
           </w:rPr>
           <w:t>/</w:t>
         </w:r>
-        <w:proofErr w:type="spellStart"/>
         <w:r>
           <w:rPr>
             <w:rStyle w:val="a5"/>
@@ -3998,7 +3011,6 @@
           </w:rPr>
           <w:t>Alexxxxo</w:t>
         </w:r>
-        <w:proofErr w:type="spellEnd"/>
         <w:r>
           <w:rPr>
             <w:rStyle w:val="a5"/>
@@ -4144,7 +3156,6 @@
           </w:rPr>
           <w:t>3.</w:t>
         </w:r>
-        <w:proofErr w:type="spellStart"/>
         <w:r>
           <w:rPr>
             <w:rStyle w:val="a5"/>
@@ -4153,7 +3164,6 @@
           </w:rPr>
           <w:t>py</w:t>
         </w:r>
-        <w:proofErr w:type="spellEnd"/>
       </w:hyperlink>
     </w:p>
     <w:p>
@@ -4172,7 +3182,6 @@
         </w:rPr>
         <w:t xml:space="preserve">Знімок екрану з посилання на </w:t>
       </w:r>
-      <w:proofErr w:type="spellStart"/>
       <w:r>
         <w:rPr>
           <w:b/>
@@ -4180,7 +3189,6 @@
         </w:rPr>
         <w:t>github</w:t>
       </w:r>
-      <w:proofErr w:type="spellEnd"/>
       <w:r>
         <w:rPr>
           <w:b/>
@@ -4198,6 +3206,7 @@
       </w:pPr>
       <w:r>
         <w:rPr>
+          <w:noProof/>
           <w:lang w:val="ru-RU"/>
         </w:rPr>
         <w:drawing>
@@ -4248,49 +3257,7 @@
         <w:rPr>
           <w:lang w:val="ru-RU"/>
         </w:rPr>
-        <w:t xml:space="preserve">Рисунок 1.3 - </w:t>
-      </w:r>
-      <w:proofErr w:type="spellStart"/>
-      <w:r>
-        <w:rPr>
-          <w:lang w:val="ru-RU"/>
-        </w:rPr>
-        <w:t>Знімок</w:t>
-      </w:r>
-      <w:proofErr w:type="spellEnd"/>
-      <w:r>
-        <w:rPr>
-          <w:lang w:val="ru-RU"/>
-        </w:rPr>
-        <w:t xml:space="preserve"> </w:t>
-      </w:r>
-      <w:proofErr w:type="spellStart"/>
-      <w:r>
-        <w:rPr>
-          <w:lang w:val="ru-RU"/>
-        </w:rPr>
-        <w:t>екрану</w:t>
-      </w:r>
-      <w:proofErr w:type="spellEnd"/>
-      <w:r>
-        <w:rPr>
-          <w:lang w:val="ru-RU"/>
-        </w:rPr>
-        <w:t xml:space="preserve"> з </w:t>
-      </w:r>
-      <w:proofErr w:type="spellStart"/>
-      <w:r>
-        <w:rPr>
-          <w:lang w:val="ru-RU"/>
-        </w:rPr>
-        <w:t>посилання</w:t>
-      </w:r>
-      <w:proofErr w:type="spellEnd"/>
-      <w:r>
-        <w:rPr>
-          <w:lang w:val="ru-RU"/>
-        </w:rPr>
-        <w:t xml:space="preserve"> на </w:t>
+        <w:t xml:space="preserve">Рисунок 1.3 - Знімок екрану з посилання на </w:t>
       </w:r>
       <w:r>
         <w:t>GitHub</w:t>
@@ -5189,6 +4156,7 @@
   <w:style w:type="character" w:default="1" w:styleId="a0">
     <w:name w:val="Default Paragraph Font"/>
     <w:uiPriority w:val="1"/>
+    <w:semiHidden/>
     <w:unhideWhenUsed/>
   </w:style>
   <w:style w:type="table" w:default="1" w:styleId="a1">

</xml_diff>

<commit_message>
report file for lab 01
</commit_message>
<xml_diff>
--- a/TP-KB-231-Oleksandr-Kozachok-Ipr.docx
+++ b/TP-KB-231-Oleksandr-Kozachok-Ipr.docx
@@ -36,7 +36,7 @@
         <w:rPr>
           <w:b/>
           <w:bCs/>
-          <w:lang w:val="ru-RU"/>
+          <w:lang w:val="uk-UA"/>
         </w:rPr>
       </w:pPr>
       <w:r>
@@ -57,6 +57,14 @@
         <w:t>Кортежі</w:t>
       </w:r>
       <w:proofErr w:type="spellEnd"/>
+      <w:r>
+        <w:rPr>
+          <w:b/>
+          <w:bCs/>
+          <w:lang w:val="uk-UA"/>
+        </w:rPr>
+        <w:t>і</w:t>
+      </w:r>
     </w:p>
     <w:p>
       <w:pPr>

</xml_diff>